<commit_message>
remove the duplicate handout
</commit_message>
<xml_diff>
--- a/lab_sessions/4_hadoop/04-handout.docx
+++ b/lab_sessions/4_hadoop/04-handout.docx
@@ -21,12 +21,7 @@
         <w:jc w:val="center"/>
       </w:pPr>
       <w:r>
-        <w:t>Thanh Nguyen</w:t>
-      </w:r>
-      <w:bookmarkStart w:id="0" w:name="_GoBack"/>
-      <w:bookmarkEnd w:id="0"/>
-      <w:r>
-        <w:t>, Marco Canini</w:t>
+        <w:t>Thanh Nguyen, Marco Canini</w:t>
       </w:r>
     </w:p>
     <w:p/>
@@ -35,8 +30,8 @@
         <w:pStyle w:val="Heading1"/>
         <w:contextualSpacing w:val="0"/>
       </w:pPr>
-      <w:bookmarkStart w:id="1" w:name="h.m77x49afxe4n" w:colFirst="0" w:colLast="0"/>
-      <w:bookmarkEnd w:id="1"/>
+      <w:bookmarkStart w:id="0" w:name="h.m77x49afxe4n" w:colFirst="0" w:colLast="0"/>
+      <w:bookmarkEnd w:id="0"/>
       <w:r>
         <w:t>1. Background</w:t>
       </w:r>
@@ -56,19 +51,24 @@
         <w:t>To setup the VM for this exercise,</w:t>
       </w:r>
       <w:r>
-        <w:t xml:space="preserve"> you will need to start by pulling from the course Git repository to obtain some skeleton code. The code is located inside the path </w:t>
-      </w:r>
-      <w:r>
-        <w:rPr>
-          <w:rFonts w:ascii="Courier New" w:eastAsia="Courier New" w:hAnsi="Courier New" w:cs="Courier New"/>
-        </w:rPr>
-        <w:t>INGI2145-vm/lab3</w:t>
-      </w:r>
-      <w:r>
-        <w:t>. Be sure to check the README.md file to learn how to run the code and generate project files for IDEs (Ecli</w:t>
-      </w:r>
-      <w:r>
-        <w:t>pse, IDEA).</w:t>
+        <w:t xml:space="preserve"> you will need to start by pulling from the course Git repository to obtain some skeleton code. The </w:t>
+      </w:r>
+      <w:r>
+        <w:t xml:space="preserve">code is located inside the path </w:t>
+      </w:r>
+      <w:r>
+        <w:rPr>
+          <w:rFonts w:ascii="Courier New" w:hAnsi="Courier New" w:cs="Courier New"/>
+        </w:rPr>
+        <w:t>/labs/4_hadoop/skeleton</w:t>
+      </w:r>
+      <w:bookmarkStart w:id="1" w:name="_GoBack"/>
+      <w:bookmarkEnd w:id="1"/>
+      <w:r>
+        <w:t xml:space="preserve"> of the VM.</w:t>
+      </w:r>
+      <w:r>
+        <w:t xml:space="preserve"> Be sure to check the README.md file to learn how to run the code and generate project files for IDEs (Eclipse, IDEA).</w:t>
       </w:r>
     </w:p>
     <w:p/>
@@ -92,13 +92,7 @@
         <w:rPr>
           <w:rFonts w:ascii="Courier New" w:eastAsia="Courier New" w:hAnsi="Courier New" w:cs="Courier New"/>
         </w:rPr>
-        <w:t>&lt;wo</w:t>
-      </w:r>
-      <w:r>
-        <w:rPr>
-          <w:rFonts w:ascii="Courier New" w:eastAsia="Courier New" w:hAnsi="Courier New" w:cs="Courier New"/>
-        </w:rPr>
-        <w:t>rd, word_frequency&gt;</w:t>
+        <w:t>&lt;word, word_frequency&gt;</w:t>
       </w:r>
       <w:r>
         <w:t xml:space="preserve"> pairs. Each pair should appear on its own line.</w:t>
@@ -283,10 +277,7 @@
         <w:contextualSpacing/>
       </w:pPr>
       <w:r>
-        <w:t>If you run into issues</w:t>
-      </w:r>
-      <w:r>
-        <w:t>, be sure to consult the log file (</w:t>
+        <w:t>If you run into issues, be sure to consult the log file (</w:t>
       </w:r>
       <w:r>
         <w:rPr>
@@ -314,10 +305,7 @@
         <w:contextualSpacing/>
       </w:pPr>
       <w:r>
-        <w:t>Imagine your solution was distributed across multiple nodes. Which of the data flow blocks we saw in the lecture</w:t>
-      </w:r>
-      <w:r>
-        <w:t xml:space="preserve"> could you use to make it more efficient?</w:t>
+        <w:t>Imagine your solution was distributed across multiple nodes. Which of the data flow blocks we saw in the lecture could you use to make it more efficient?</w:t>
       </w:r>
       <w:r>
         <w:br/>
@@ -333,10 +321,7 @@
         <w:contextualSpacing/>
       </w:pPr>
       <w:r>
-        <w:t>The input is sorted by word, but we might want to sort it by decreasing frequency. Write a second job to sort the output of the first job. Is there a way to leverage one of the data flow blocks we saw to let the f</w:t>
-      </w:r>
-      <w:r>
-        <w:t>ramework do the work for us?</w:t>
+        <w:t>The input is sorted by word, but we might want to sort it by decreasing frequency. Write a second job to sort the output of the first job. Is there a way to leverage one of the data flow blocks we saw to let the framework do the work for us?</w:t>
       </w:r>
     </w:p>
     <w:p/>
@@ -444,13 +429,7 @@
         <w:rPr>
           <w:rFonts w:ascii="Courier New" w:eastAsia="Courier New" w:hAnsi="Courier New" w:cs="Courier New"/>
         </w:rPr>
-        <w:t>./run.sh &lt;arg1&gt; &lt;arg2</w:t>
-      </w:r>
-      <w:r>
-        <w:rPr>
-          <w:rFonts w:ascii="Courier New" w:eastAsia="Courier New" w:hAnsi="Courier New" w:cs="Courier New"/>
-        </w:rPr>
-        <w:t>&gt; &lt;arg3&gt; …</w:t>
+        <w:t>./run.sh &lt;arg1&gt; &lt;arg2&gt; &lt;arg3&gt; …</w:t>
       </w:r>
       <w:r>
         <w:br/>

</xml_diff>